<commit_message>
Segunda Version Completa del Proyecto
</commit_message>
<xml_diff>
--- a/Proyecto_b2.docx
+++ b/Proyecto_b2.docx
@@ -879,7 +879,7 @@
       </w:pPr>
       <w:r>
         <w:drawing>
-          <wp:inline wp14:editId="447663D4" wp14:anchorId="27E4A4DC">
+          <wp:inline wp14:editId="4D709317" wp14:anchorId="27E4A4DC">
             <wp:extent cx="3308474" cy="2878161"/>
             <wp:effectExtent l="0" t="0" r="0" b="0"/>
             <wp:docPr id="1663663367" name="drawing"/>
@@ -1255,7 +1255,7 @@
       </w:pPr>
       <w:r>
         <w:drawing>
-          <wp:inline wp14:editId="692471A1" wp14:anchorId="1A114143">
+          <wp:inline wp14:editId="092DA334" wp14:anchorId="1A114143">
             <wp:extent cx="2919233" cy="3229790"/>
             <wp:effectExtent l="0" t="0" r="0" b="0"/>
             <wp:docPr id="366843620" name="drawing"/>
@@ -1634,7 +1634,7 @@
       </w:pPr>
       <w:r>
         <w:drawing>
-          <wp:inline wp14:editId="6A412F16" wp14:anchorId="493D7872">
+          <wp:inline wp14:editId="604D5ECF" wp14:anchorId="493D7872">
             <wp:extent cx="3990975" cy="1973559"/>
             <wp:effectExtent l="0" t="0" r="0" b="0"/>
             <wp:docPr id="1761890494" name="drawing"/>
@@ -3181,23 +3181,54 @@
     <w:p>
       <w:pPr>
         <w:spacing w:before="240" w:beforeAutospacing="off" w:after="240" w:afterAutospacing="off" w:line="480" w:lineRule="auto"/>
-        <w:rPr>
-          <w:rFonts w:ascii="Times New Roman" w:hAnsi="Times New Roman" w:eastAsia="Times New Roman" w:cs="Times New Roman"/>
-          <w:noProof w:val="0"/>
-          <w:sz w:val="24"/>
-          <w:szCs w:val="24"/>
-          <w:lang w:val="es-ES"/>
-        </w:rPr>
-      </w:pPr>
-      <w:r>
-        <w:rPr>
-          <w:rFonts w:ascii="Times New Roman" w:hAnsi="Times New Roman" w:eastAsia="Times New Roman" w:cs="Times New Roman"/>
-          <w:noProof w:val="0"/>
-          <w:sz w:val="24"/>
-          <w:szCs w:val="24"/>
-          <w:lang w:val="es-ES"/>
-        </w:rPr>
-        <w:t xml:space="preserve">La función opcion5() está diseñada para resolver gráficamente un problema de programación lineal mediante el uso de </w:t>
+        <w:ind w:left="0" w:firstLine="720"/>
+        <w:rPr>
+          <w:rFonts w:ascii="Times New Roman" w:hAnsi="Times New Roman" w:eastAsia="Times New Roman" w:cs="Times New Roman"/>
+          <w:noProof w:val="0"/>
+          <w:sz w:val="24"/>
+          <w:szCs w:val="24"/>
+          <w:lang w:val="es-ES"/>
+        </w:rPr>
+      </w:pPr>
+      <w:r>
+        <w:rPr>
+          <w:rFonts w:ascii="Times New Roman" w:hAnsi="Times New Roman" w:eastAsia="Times New Roman" w:cs="Times New Roman"/>
+          <w:noProof w:val="0"/>
+          <w:sz w:val="24"/>
+          <w:szCs w:val="24"/>
+          <w:lang w:val="es-ES"/>
+        </w:rPr>
+        <w:t xml:space="preserve">La función </w:t>
+      </w:r>
+      <w:r>
+        <w:rPr>
+          <w:rFonts w:ascii="Times New Roman" w:hAnsi="Times New Roman" w:eastAsia="Times New Roman" w:cs="Times New Roman"/>
+          <w:noProof w:val="0"/>
+          <w:sz w:val="24"/>
+          <w:szCs w:val="24"/>
+          <w:lang w:val="es-ES"/>
+        </w:rPr>
+        <w:t>graficarSolucion</w:t>
+      </w:r>
+      <w:r>
+        <w:rPr>
+          <w:rFonts w:ascii="Times New Roman" w:hAnsi="Times New Roman" w:eastAsia="Times New Roman" w:cs="Times New Roman"/>
+          <w:noProof w:val="0"/>
+          <w:sz w:val="24"/>
+          <w:szCs w:val="24"/>
+          <w:lang w:val="es-ES"/>
+        </w:rPr>
+        <w:t>() está d</w:t>
+      </w:r>
+      <w:r>
+        <w:rPr>
+          <w:rFonts w:ascii="Times New Roman" w:hAnsi="Times New Roman" w:eastAsia="Times New Roman" w:cs="Times New Roman"/>
+          <w:noProof w:val="0"/>
+          <w:sz w:val="24"/>
+          <w:szCs w:val="24"/>
+          <w:lang w:val="es-ES"/>
+        </w:rPr>
+        <w:t xml:space="preserve">iseñada para resolver gráficamente un problema de programación lineal mediante el uso de </w:t>
       </w:r>
       <w:r>
         <w:rPr>
@@ -3217,7 +3248,17 @@
           <w:szCs w:val="24"/>
           <w:lang w:val="es-ES"/>
         </w:rPr>
-        <w:t xml:space="preserve">. Comienza verificando que el usuario haya ingresado los precios de los productos (mesa y silla) y al menos dos restricciones. Luego, calcula puntos relevantes que podrían formar parte de la región factible, incluyendo intersecciones con los ejes y entre las primeras dos restricciones, utilizando determinantes para encontrar el punto de cruce. Posteriormente, filtra estos puntos, verificando que cumplan todas las restricciones impuestas, y evalúa cada uno con la función objetivo </w:t>
+        <w:t xml:space="preserve">. </w:t>
+      </w:r>
+      <w:r>
+        <w:rPr>
+          <w:rFonts w:ascii="Times New Roman" w:hAnsi="Times New Roman" w:eastAsia="Times New Roman" w:cs="Times New Roman"/>
+          <w:noProof w:val="0"/>
+          <w:sz w:val="24"/>
+          <w:szCs w:val="24"/>
+          <w:lang w:val="es-ES"/>
+        </w:rPr>
+        <w:t xml:space="preserve">Comienza verificando que el usuario haya ingresado los precios de los productos (mesa y silla) y al menos dos restricciones. Luego, calcula puntos relevantes que podrían formar parte de la región factible, incluyendo intersecciones con los ejes y entre las primeras dos restricciones, utilizando determinantes para encontrar el punto de cruce. Posteriormente, filtra estos puntos, verificando que cumplan todas las restricciones impuestas, y evalúa cada uno con la función objetivo </w:t>
       </w:r>
       <w:r>
         <w:rPr>
@@ -3229,7 +3270,7 @@
           <w:szCs w:val="24"/>
           <w:lang w:val="x-iv_mathan"/>
         </w:rPr>
-        <w:t>Z=</w:t>
+        <w:t>￼</w:t>
       </w:r>
       <w:r>
         <w:rPr>
@@ -3241,7 +3282,7 @@
           <w:szCs w:val="24"/>
           <w:lang w:val="x-iv_mathan"/>
         </w:rPr>
-        <w:t>precio_mesa</w:t>
+        <w:t>￼</w:t>
       </w:r>
       <w:r>
         <w:rPr>
@@ -3253,7 +3294,7 @@
           <w:szCs w:val="24"/>
           <w:lang w:val="x-iv_mathan"/>
         </w:rPr>
-        <w:t xml:space="preserve">⋅ x1+precio_silla⋅ x2 </w:t>
+        <w:t>￼</w:t>
       </w:r>
       <w:r>
         <w:rPr>
@@ -3323,8 +3364,8 @@
           <w:pgMar w:top="1440" w:right="1440" w:bottom="1440" w:left="1440" w:header="708" w:footer="708" w:gutter="0"/>
           <w:cols w:space="708"/>
           <w:docGrid w:linePitch="360"/>
-          <w:headerReference w:type="default" r:id="Rfdda41f337444425"/>
-          <w:footerReference w:type="default" r:id="R7b23fb267c1647cc"/>
+          <w:headerReference w:type="default" r:id="Rb69cfec1cc4e4a84"/>
+          <w:footerReference w:type="default" r:id="R1d6dcf1f5e9945ee"/>
         </w:sectPr>
       </w:pPr>
       <w:r>
@@ -3363,8 +3404,8 @@
       <w:r>
         <w:rPr>
           <w:rFonts w:ascii="Times New Roman" w:hAnsi="Times New Roman" w:eastAsia="Times New Roman" w:cs="Times New Roman"/>
-          <w:b w:val="1"/>
-          <w:bCs w:val="1"/>
+          <w:b w:val="0"/>
+          <w:bCs w:val="0"/>
           <w:noProof w:val="0"/>
           <w:sz w:val="24"/>
           <w:szCs w:val="24"/>
@@ -3375,12 +3416,24 @@
       <w:r>
         <w:rPr>
           <w:rFonts w:ascii="Times New Roman" w:hAnsi="Times New Roman" w:eastAsia="Times New Roman" w:cs="Times New Roman"/>
-          <w:noProof w:val="0"/>
-          <w:sz w:val="24"/>
-          <w:szCs w:val="24"/>
-          <w:lang w:val="es-ES"/>
-        </w:rPr>
-        <w:t xml:space="preserve"> es una herramienta gráfica multiplataforma que se ejecuta desde la línea de comandos y está disponible para sistemas como Linux, Windows, macOS, OS/2, VMS, entre otros. </w:t>
+          <w:b w:val="0"/>
+          <w:bCs w:val="0"/>
+          <w:noProof w:val="0"/>
+          <w:sz w:val="24"/>
+          <w:szCs w:val="24"/>
+          <w:lang w:val="es-ES"/>
+        </w:rPr>
+        <w:t xml:space="preserve"> </w:t>
+      </w:r>
+      <w:r>
+        <w:rPr>
+          <w:rFonts w:ascii="Times New Roman" w:hAnsi="Times New Roman" w:eastAsia="Times New Roman" w:cs="Times New Roman"/>
+          <w:noProof w:val="0"/>
+          <w:sz w:val="24"/>
+          <w:szCs w:val="24"/>
+          <w:lang w:val="es-ES"/>
+        </w:rPr>
+        <w:t xml:space="preserve">es una herramienta gráfica multiplataforma que se ejecuta desde la línea de comandos y está disponible para sistemas como Linux, Windows, macOS, OS/2, VMS, entre otros. </w:t>
       </w:r>
       <w:r>
         <w:rPr>
@@ -3546,6 +3599,606 @@
     </w:p>
     <w:p>
       <w:pPr>
+        <w:spacing w:before="240" w:beforeAutospacing="off" w:after="240" w:afterAutospacing="off" w:line="480" w:lineRule="auto"/>
+        <w:ind w:firstLine="0"/>
+        <w:jc w:val="both"/>
+        <w:rPr>
+          <w:rFonts w:ascii="Times New Roman" w:hAnsi="Times New Roman" w:eastAsia="Times New Roman" w:cs="Times New Roman"/>
+          <w:b w:val="1"/>
+          <w:bCs w:val="1"/>
+          <w:noProof w:val="0"/>
+          <w:color w:val="auto"/>
+          <w:sz w:val="24"/>
+          <w:szCs w:val="24"/>
+          <w:lang w:val="es-ES"/>
+        </w:rPr>
+      </w:pPr>
+      <w:r>
+        <w:rPr>
+          <w:rFonts w:ascii="Times New Roman" w:hAnsi="Times New Roman" w:eastAsia="Times New Roman" w:cs="Times New Roman"/>
+          <w:b w:val="1"/>
+          <w:bCs w:val="1"/>
+          <w:noProof w:val="0"/>
+          <w:color w:val="auto"/>
+          <w:sz w:val="24"/>
+          <w:szCs w:val="24"/>
+          <w:lang w:val="es-ES"/>
+        </w:rPr>
+        <w:t xml:space="preserve">Relación entre </w:t>
+      </w:r>
+      <w:r>
+        <w:rPr>
+          <w:rFonts w:ascii="Times New Roman" w:hAnsi="Times New Roman" w:eastAsia="Times New Roman" w:cs="Times New Roman"/>
+          <w:b w:val="1"/>
+          <w:bCs w:val="1"/>
+          <w:noProof w:val="0"/>
+          <w:color w:val="auto"/>
+          <w:sz w:val="24"/>
+          <w:szCs w:val="24"/>
+          <w:lang w:val="es-ES"/>
+        </w:rPr>
+        <w:t>Gnuplot</w:t>
+      </w:r>
+      <w:r>
+        <w:rPr>
+          <w:rFonts w:ascii="Times New Roman" w:hAnsi="Times New Roman" w:eastAsia="Times New Roman" w:cs="Times New Roman"/>
+          <w:b w:val="1"/>
+          <w:bCs w:val="1"/>
+          <w:noProof w:val="0"/>
+          <w:color w:val="auto"/>
+          <w:sz w:val="24"/>
+          <w:szCs w:val="24"/>
+          <w:lang w:val="es-ES"/>
+        </w:rPr>
+        <w:t xml:space="preserve"> y C++</w:t>
+      </w:r>
+    </w:p>
+    <w:p>
+      <w:pPr>
+        <w:spacing w:before="240" w:beforeAutospacing="off" w:after="240" w:afterAutospacing="off" w:line="480" w:lineRule="auto"/>
+        <w:ind w:firstLine="720"/>
+        <w:jc w:val="both"/>
+        <w:rPr>
+          <w:rFonts w:ascii="Times New Roman" w:hAnsi="Times New Roman" w:eastAsia="Times New Roman" w:cs="Times New Roman"/>
+          <w:noProof w:val="0"/>
+          <w:sz w:val="24"/>
+          <w:szCs w:val="24"/>
+          <w:lang w:val="es-ES"/>
+        </w:rPr>
+      </w:pPr>
+      <w:r>
+        <w:rPr>
+          <w:rFonts w:ascii="Times New Roman" w:hAnsi="Times New Roman" w:eastAsia="Times New Roman" w:cs="Times New Roman"/>
+          <w:b w:val="0"/>
+          <w:bCs w:val="0"/>
+          <w:noProof w:val="0"/>
+          <w:color w:val="auto"/>
+          <w:sz w:val="24"/>
+          <w:szCs w:val="24"/>
+          <w:lang w:val="es-ES"/>
+        </w:rPr>
+        <w:t xml:space="preserve">Los programas de </w:t>
+      </w:r>
+      <w:r>
+        <w:rPr>
+          <w:rFonts w:ascii="Times New Roman" w:hAnsi="Times New Roman" w:eastAsia="Times New Roman" w:cs="Times New Roman"/>
+          <w:b w:val="0"/>
+          <w:bCs w:val="0"/>
+          <w:noProof w:val="0"/>
+          <w:color w:val="auto"/>
+          <w:sz w:val="24"/>
+          <w:szCs w:val="24"/>
+          <w:lang w:val="es-ES"/>
+        </w:rPr>
+        <w:t>C++ pueden generar archivos .</w:t>
+      </w:r>
+      <w:r>
+        <w:rPr>
+          <w:rFonts w:ascii="Times New Roman" w:hAnsi="Times New Roman" w:eastAsia="Times New Roman" w:cs="Times New Roman"/>
+          <w:b w:val="0"/>
+          <w:bCs w:val="0"/>
+          <w:noProof w:val="0"/>
+          <w:color w:val="auto"/>
+          <w:sz w:val="24"/>
+          <w:szCs w:val="24"/>
+          <w:lang w:val="es-ES"/>
+        </w:rPr>
+        <w:t>dat</w:t>
+      </w:r>
+      <w:r>
+        <w:rPr>
+          <w:rFonts w:ascii="Times New Roman" w:hAnsi="Times New Roman" w:eastAsia="Times New Roman" w:cs="Times New Roman"/>
+          <w:b w:val="0"/>
+          <w:bCs w:val="0"/>
+          <w:noProof w:val="0"/>
+          <w:color w:val="auto"/>
+          <w:sz w:val="24"/>
+          <w:szCs w:val="24"/>
+          <w:lang w:val="es-ES"/>
+        </w:rPr>
+        <w:t xml:space="preserve"> con datos </w:t>
+      </w:r>
+      <w:r>
+        <w:rPr>
+          <w:rFonts w:ascii="Times New Roman" w:hAnsi="Times New Roman" w:eastAsia="Times New Roman" w:cs="Times New Roman"/>
+          <w:b w:val="0"/>
+          <w:bCs w:val="0"/>
+          <w:noProof w:val="0"/>
+          <w:color w:val="auto"/>
+          <w:sz w:val="24"/>
+          <w:szCs w:val="24"/>
+          <w:lang w:val="es-ES"/>
+        </w:rPr>
+        <w:t>numéricos</w:t>
+      </w:r>
+      <w:r>
+        <w:rPr>
+          <w:rFonts w:ascii="Times New Roman" w:hAnsi="Times New Roman" w:eastAsia="Times New Roman" w:cs="Times New Roman"/>
+          <w:b w:val="0"/>
+          <w:bCs w:val="0"/>
+          <w:noProof w:val="0"/>
+          <w:color w:val="auto"/>
+          <w:sz w:val="24"/>
+          <w:szCs w:val="24"/>
+          <w:lang w:val="es-ES"/>
+        </w:rPr>
+        <w:t xml:space="preserve"> </w:t>
+      </w:r>
+      <w:r>
+        <w:rPr>
+          <w:rFonts w:ascii="Times New Roman" w:hAnsi="Times New Roman" w:eastAsia="Times New Roman" w:cs="Times New Roman"/>
+          <w:b w:val="0"/>
+          <w:bCs w:val="0"/>
+          <w:noProof w:val="0"/>
+          <w:color w:val="auto"/>
+          <w:sz w:val="24"/>
+          <w:szCs w:val="24"/>
+          <w:lang w:val="es-ES"/>
+        </w:rPr>
+        <w:t xml:space="preserve">y luego se puede usar </w:t>
+      </w:r>
+      <w:r>
+        <w:rPr>
+          <w:rFonts w:ascii="Times New Roman" w:hAnsi="Times New Roman" w:eastAsia="Times New Roman" w:cs="Times New Roman"/>
+          <w:b w:val="0"/>
+          <w:bCs w:val="0"/>
+          <w:noProof w:val="0"/>
+          <w:color w:val="auto"/>
+          <w:sz w:val="24"/>
+          <w:szCs w:val="24"/>
+          <w:lang w:val="es-ES"/>
+        </w:rPr>
+        <w:t>Gnuplot</w:t>
+      </w:r>
+      <w:r>
+        <w:rPr>
+          <w:rFonts w:ascii="Times New Roman" w:hAnsi="Times New Roman" w:eastAsia="Times New Roman" w:cs="Times New Roman"/>
+          <w:b w:val="0"/>
+          <w:bCs w:val="0"/>
+          <w:noProof w:val="0"/>
+          <w:color w:val="auto"/>
+          <w:sz w:val="24"/>
+          <w:szCs w:val="24"/>
+          <w:lang w:val="es-ES"/>
+        </w:rPr>
+        <w:t xml:space="preserve"> para leer </w:t>
+      </w:r>
+      <w:r>
+        <w:rPr>
+          <w:rFonts w:ascii="Times New Roman" w:hAnsi="Times New Roman" w:eastAsia="Times New Roman" w:cs="Times New Roman"/>
+          <w:b w:val="0"/>
+          <w:bCs w:val="0"/>
+          <w:noProof w:val="0"/>
+          <w:color w:val="auto"/>
+          <w:sz w:val="24"/>
+          <w:szCs w:val="24"/>
+          <w:lang w:val="es-ES"/>
+        </w:rPr>
+        <w:t xml:space="preserve">esos archivos y generar </w:t>
+      </w:r>
+      <w:r>
+        <w:rPr>
+          <w:rFonts w:ascii="Times New Roman" w:hAnsi="Times New Roman" w:eastAsia="Times New Roman" w:cs="Times New Roman"/>
+          <w:b w:val="0"/>
+          <w:bCs w:val="0"/>
+          <w:noProof w:val="0"/>
+          <w:color w:val="auto"/>
+          <w:sz w:val="24"/>
+          <w:szCs w:val="24"/>
+          <w:lang w:val="es-ES"/>
+        </w:rPr>
+        <w:t xml:space="preserve">gráficos. </w:t>
+      </w:r>
+      <w:r>
+        <w:rPr>
+          <w:rFonts w:ascii="Times New Roman" w:hAnsi="Times New Roman" w:eastAsia="Times New Roman" w:cs="Times New Roman"/>
+          <w:b w:val="0"/>
+          <w:bCs w:val="0"/>
+          <w:noProof w:val="0"/>
+          <w:color w:val="auto"/>
+          <w:sz w:val="24"/>
+          <w:szCs w:val="24"/>
+          <w:lang w:val="es-ES"/>
+        </w:rPr>
+        <w:t xml:space="preserve">Para ejecutar comandos de </w:t>
+      </w:r>
+      <w:r>
+        <w:rPr>
+          <w:rFonts w:ascii="Times New Roman" w:hAnsi="Times New Roman" w:eastAsia="Times New Roman" w:cs="Times New Roman"/>
+          <w:b w:val="0"/>
+          <w:bCs w:val="0"/>
+          <w:noProof w:val="0"/>
+          <w:color w:val="auto"/>
+          <w:sz w:val="24"/>
+          <w:szCs w:val="24"/>
+          <w:lang w:val="es-ES"/>
+        </w:rPr>
+        <w:t>Gnuplot</w:t>
+      </w:r>
+      <w:r>
+        <w:rPr>
+          <w:rFonts w:ascii="Times New Roman" w:hAnsi="Times New Roman" w:eastAsia="Times New Roman" w:cs="Times New Roman"/>
+          <w:b w:val="0"/>
+          <w:bCs w:val="0"/>
+          <w:noProof w:val="0"/>
+          <w:color w:val="auto"/>
+          <w:sz w:val="24"/>
+          <w:szCs w:val="24"/>
+          <w:lang w:val="es-ES"/>
+        </w:rPr>
+        <w:t xml:space="preserve"> </w:t>
+      </w:r>
+      <w:r>
+        <w:rPr>
+          <w:rFonts w:ascii="Times New Roman" w:hAnsi="Times New Roman" w:eastAsia="Times New Roman" w:cs="Times New Roman"/>
+          <w:b w:val="0"/>
+          <w:bCs w:val="0"/>
+          <w:noProof w:val="0"/>
+          <w:color w:val="auto"/>
+          <w:sz w:val="24"/>
+          <w:szCs w:val="24"/>
+          <w:lang w:val="es-ES"/>
+        </w:rPr>
+        <w:t>directamente desde el código de</w:t>
+      </w:r>
+      <w:r>
+        <w:rPr>
+          <w:rFonts w:ascii="Times New Roman" w:hAnsi="Times New Roman" w:eastAsia="Times New Roman" w:cs="Times New Roman"/>
+          <w:b w:val="0"/>
+          <w:bCs w:val="0"/>
+          <w:noProof w:val="0"/>
+          <w:color w:val="auto"/>
+          <w:sz w:val="24"/>
+          <w:szCs w:val="24"/>
+          <w:lang w:val="es-ES"/>
+        </w:rPr>
+        <w:t xml:space="preserve"> C++ se puede usar </w:t>
+      </w:r>
+      <w:r>
+        <w:rPr>
+          <w:rFonts w:ascii="Times New Roman" w:hAnsi="Times New Roman" w:eastAsia="Times New Roman" w:cs="Times New Roman"/>
+          <w:b w:val="0"/>
+          <w:bCs w:val="0"/>
+          <w:noProof w:val="0"/>
+          <w:color w:val="auto"/>
+          <w:sz w:val="24"/>
+          <w:szCs w:val="24"/>
+          <w:lang w:val="es-ES"/>
+        </w:rPr>
+        <w:t>pope</w:t>
+      </w:r>
+      <w:r>
+        <w:rPr>
+          <w:rFonts w:ascii="Times New Roman" w:hAnsi="Times New Roman" w:eastAsia="Times New Roman" w:cs="Times New Roman"/>
+          <w:b w:val="0"/>
+          <w:bCs w:val="0"/>
+          <w:noProof w:val="0"/>
+          <w:color w:val="auto"/>
+          <w:sz w:val="24"/>
+          <w:szCs w:val="24"/>
+          <w:lang w:val="es-ES"/>
+        </w:rPr>
+        <w:t>n(</w:t>
+      </w:r>
+      <w:r>
+        <w:rPr>
+          <w:rFonts w:ascii="Times New Roman" w:hAnsi="Times New Roman" w:eastAsia="Times New Roman" w:cs="Times New Roman"/>
+          <w:b w:val="0"/>
+          <w:bCs w:val="0"/>
+          <w:noProof w:val="0"/>
+          <w:color w:val="auto"/>
+          <w:sz w:val="24"/>
+          <w:szCs w:val="24"/>
+          <w:lang w:val="es-ES"/>
+        </w:rPr>
+        <w:t>)</w:t>
+      </w:r>
+      <w:r>
+        <w:rPr>
+          <w:rFonts w:ascii="Times New Roman" w:hAnsi="Times New Roman" w:eastAsia="Times New Roman" w:cs="Times New Roman"/>
+          <w:b w:val="0"/>
+          <w:bCs w:val="0"/>
+          <w:noProof w:val="0"/>
+          <w:color w:val="auto"/>
+          <w:sz w:val="24"/>
+          <w:szCs w:val="24"/>
+          <w:lang w:val="es-ES"/>
+        </w:rPr>
+        <w:t xml:space="preserve">, el cual </w:t>
+      </w:r>
+      <w:r>
+        <w:rPr>
+          <w:rFonts w:ascii="Times New Roman" w:hAnsi="Times New Roman" w:eastAsia="Times New Roman" w:cs="Times New Roman"/>
+          <w:b w:val="0"/>
+          <w:bCs w:val="0"/>
+          <w:noProof w:val="0"/>
+          <w:color w:val="auto"/>
+          <w:sz w:val="24"/>
+          <w:szCs w:val="24"/>
+          <w:lang w:val="es-ES"/>
+        </w:rPr>
+        <w:t>abre</w:t>
+      </w:r>
+      <w:r>
+        <w:rPr>
+          <w:rFonts w:ascii="Times New Roman" w:hAnsi="Times New Roman" w:eastAsia="Times New Roman" w:cs="Times New Roman"/>
+          <w:b w:val="0"/>
+          <w:bCs w:val="0"/>
+          <w:noProof w:val="0"/>
+          <w:color w:val="auto"/>
+          <w:sz w:val="24"/>
+          <w:szCs w:val="24"/>
+          <w:lang w:val="es-ES"/>
+        </w:rPr>
+        <w:t xml:space="preserve"> un canal entre el programa y </w:t>
+      </w:r>
+      <w:r>
+        <w:rPr>
+          <w:rFonts w:ascii="Times New Roman" w:hAnsi="Times New Roman" w:eastAsia="Times New Roman" w:cs="Times New Roman"/>
+          <w:noProof w:val="0"/>
+          <w:sz w:val="24"/>
+          <w:szCs w:val="24"/>
+          <w:lang w:val="es-ES"/>
+        </w:rPr>
+        <w:t>Gnuplot</w:t>
+      </w:r>
+      <w:r>
+        <w:rPr>
+          <w:rFonts w:ascii="Times New Roman" w:hAnsi="Times New Roman" w:eastAsia="Times New Roman" w:cs="Times New Roman"/>
+          <w:noProof w:val="0"/>
+          <w:sz w:val="24"/>
+          <w:szCs w:val="24"/>
+          <w:lang w:val="es-ES"/>
+        </w:rPr>
+        <w:t xml:space="preserve"> </w:t>
+      </w:r>
+      <w:r>
+        <w:rPr>
+          <w:rFonts w:ascii="Times New Roman" w:hAnsi="Times New Roman" w:eastAsia="Times New Roman" w:cs="Times New Roman"/>
+          <w:noProof w:val="0"/>
+          <w:sz w:val="24"/>
+          <w:szCs w:val="24"/>
+          <w:lang w:val="es-ES"/>
+        </w:rPr>
+        <w:t xml:space="preserve">con el objetivo de enviar comandos </w:t>
+      </w:r>
+      <w:r>
+        <w:rPr>
+          <w:rFonts w:ascii="Times New Roman" w:hAnsi="Times New Roman" w:eastAsia="Times New Roman" w:cs="Times New Roman"/>
+          <w:noProof w:val="0"/>
+          <w:sz w:val="24"/>
+          <w:szCs w:val="24"/>
+          <w:lang w:val="es-ES"/>
+        </w:rPr>
+        <w:t xml:space="preserve">uno por uno a </w:t>
+      </w:r>
+      <w:r>
+        <w:rPr>
+          <w:rFonts w:ascii="Times New Roman" w:hAnsi="Times New Roman" w:eastAsia="Times New Roman" w:cs="Times New Roman"/>
+          <w:noProof w:val="0"/>
+          <w:sz w:val="24"/>
+          <w:szCs w:val="24"/>
+          <w:lang w:val="es-ES"/>
+        </w:rPr>
+        <w:t>Gnuplot</w:t>
+      </w:r>
+      <w:r>
+        <w:rPr>
+          <w:rFonts w:ascii="Times New Roman" w:hAnsi="Times New Roman" w:eastAsia="Times New Roman" w:cs="Times New Roman"/>
+          <w:noProof w:val="0"/>
+          <w:sz w:val="24"/>
+          <w:szCs w:val="24"/>
+          <w:lang w:val="es-ES"/>
+        </w:rPr>
+        <w:t xml:space="preserve"> desde el programa.</w:t>
+      </w:r>
+    </w:p>
+    <w:p>
+      <w:pPr>
+        <w:spacing w:before="240" w:beforeAutospacing="off" w:after="240" w:afterAutospacing="off" w:line="480" w:lineRule="auto"/>
+        <w:ind w:firstLine="720"/>
+        <w:jc w:val="both"/>
+        <w:rPr>
+          <w:rFonts w:ascii="Times New Roman" w:hAnsi="Times New Roman" w:eastAsia="Times New Roman" w:cs="Times New Roman"/>
+          <w:noProof w:val="0"/>
+          <w:sz w:val="24"/>
+          <w:szCs w:val="24"/>
+          <w:lang w:val="es-ES"/>
+        </w:rPr>
+      </w:pPr>
+      <w:r>
+        <w:rPr>
+          <w:rFonts w:ascii="Times New Roman" w:hAnsi="Times New Roman" w:eastAsia="Times New Roman" w:cs="Times New Roman"/>
+          <w:noProof w:val="0"/>
+          <w:sz w:val="24"/>
+          <w:szCs w:val="24"/>
+          <w:lang w:val="es-ES"/>
+        </w:rPr>
+        <w:t xml:space="preserve">Para poder usar </w:t>
+      </w:r>
+      <w:r>
+        <w:rPr>
+          <w:rFonts w:ascii="Times New Roman" w:hAnsi="Times New Roman" w:eastAsia="Times New Roman" w:cs="Times New Roman"/>
+          <w:noProof w:val="0"/>
+          <w:sz w:val="24"/>
+          <w:szCs w:val="24"/>
+          <w:lang w:val="es-ES"/>
+        </w:rPr>
+        <w:t>Gnuplot</w:t>
+      </w:r>
+      <w:r>
+        <w:rPr>
+          <w:rFonts w:ascii="Times New Roman" w:hAnsi="Times New Roman" w:eastAsia="Times New Roman" w:cs="Times New Roman"/>
+          <w:noProof w:val="0"/>
+          <w:sz w:val="24"/>
+          <w:szCs w:val="24"/>
+          <w:lang w:val="es-ES"/>
+        </w:rPr>
+        <w:t xml:space="preserve"> desde C++ con </w:t>
+      </w:r>
+      <w:r>
+        <w:rPr>
+          <w:rFonts w:ascii="Times New Roman" w:hAnsi="Times New Roman" w:eastAsia="Times New Roman" w:cs="Times New Roman"/>
+          <w:noProof w:val="0"/>
+          <w:sz w:val="24"/>
+          <w:szCs w:val="24"/>
+          <w:lang w:val="es-ES"/>
+        </w:rPr>
+        <w:t>system</w:t>
+      </w:r>
+      <w:r>
+        <w:rPr>
+          <w:rFonts w:ascii="Times New Roman" w:hAnsi="Times New Roman" w:eastAsia="Times New Roman" w:cs="Times New Roman"/>
+          <w:noProof w:val="0"/>
+          <w:sz w:val="24"/>
+          <w:szCs w:val="24"/>
+          <w:lang w:val="es-ES"/>
+        </w:rPr>
+        <w:t xml:space="preserve">() o </w:t>
+      </w:r>
+      <w:r>
+        <w:rPr>
+          <w:rFonts w:ascii="Times New Roman" w:hAnsi="Times New Roman" w:eastAsia="Times New Roman" w:cs="Times New Roman"/>
+          <w:noProof w:val="0"/>
+          <w:sz w:val="24"/>
+          <w:szCs w:val="24"/>
+          <w:lang w:val="es-ES"/>
+        </w:rPr>
+        <w:t>popen(</w:t>
+      </w:r>
+      <w:r>
+        <w:rPr>
+          <w:rFonts w:ascii="Times New Roman" w:hAnsi="Times New Roman" w:eastAsia="Times New Roman" w:cs="Times New Roman"/>
+          <w:noProof w:val="0"/>
+          <w:sz w:val="24"/>
+          <w:szCs w:val="24"/>
+          <w:lang w:val="es-ES"/>
+        </w:rPr>
+        <w:t xml:space="preserve">), se necesita que el ejecutable de </w:t>
+      </w:r>
+      <w:r>
+        <w:rPr>
+          <w:rFonts w:ascii="Times New Roman" w:hAnsi="Times New Roman" w:eastAsia="Times New Roman" w:cs="Times New Roman"/>
+          <w:noProof w:val="0"/>
+          <w:sz w:val="24"/>
+          <w:szCs w:val="24"/>
+          <w:lang w:val="es-ES"/>
+        </w:rPr>
+        <w:t>gnuplot</w:t>
+      </w:r>
+      <w:r>
+        <w:rPr>
+          <w:rFonts w:ascii="Times New Roman" w:hAnsi="Times New Roman" w:eastAsia="Times New Roman" w:cs="Times New Roman"/>
+          <w:noProof w:val="0"/>
+          <w:sz w:val="24"/>
+          <w:szCs w:val="24"/>
+          <w:lang w:val="es-ES"/>
+        </w:rPr>
+        <w:t xml:space="preserve"> esté disponible en las variables de entorno del sistema. Para ello hay que </w:t>
+      </w:r>
+      <w:r>
+        <w:rPr>
+          <w:rFonts w:ascii="Times New Roman" w:hAnsi="Times New Roman" w:eastAsia="Times New Roman" w:cs="Times New Roman"/>
+          <w:noProof w:val="0"/>
+          <w:sz w:val="24"/>
+          <w:szCs w:val="24"/>
+          <w:lang w:val="es-ES"/>
+        </w:rPr>
+        <w:t>agregar</w:t>
+      </w:r>
+      <w:r>
+        <w:rPr>
+          <w:rFonts w:ascii="Times New Roman" w:hAnsi="Times New Roman" w:eastAsia="Times New Roman" w:cs="Times New Roman"/>
+          <w:noProof w:val="0"/>
+          <w:sz w:val="24"/>
+          <w:szCs w:val="24"/>
+          <w:lang w:val="es-ES"/>
+        </w:rPr>
+        <w:t xml:space="preserve"> </w:t>
+      </w:r>
+      <w:r>
+        <w:rPr>
+          <w:rFonts w:ascii="Times New Roman" w:hAnsi="Times New Roman" w:eastAsia="Times New Roman" w:cs="Times New Roman"/>
+          <w:noProof w:val="0"/>
+          <w:sz w:val="24"/>
+          <w:szCs w:val="24"/>
+          <w:lang w:val="es-ES"/>
+        </w:rPr>
+        <w:t>al PATH</w:t>
+      </w:r>
+      <w:r>
+        <w:rPr>
+          <w:rFonts w:ascii="Times New Roman" w:hAnsi="Times New Roman" w:eastAsia="Times New Roman" w:cs="Times New Roman"/>
+          <w:noProof w:val="0"/>
+          <w:sz w:val="24"/>
+          <w:szCs w:val="24"/>
+          <w:lang w:val="es-ES"/>
+        </w:rPr>
+        <w:t xml:space="preserve"> </w:t>
+      </w:r>
+      <w:r>
+        <w:rPr>
+          <w:rFonts w:ascii="Times New Roman" w:hAnsi="Times New Roman" w:eastAsia="Times New Roman" w:cs="Times New Roman"/>
+          <w:noProof w:val="0"/>
+          <w:sz w:val="24"/>
+          <w:szCs w:val="24"/>
+          <w:lang w:val="es-ES"/>
+        </w:rPr>
+        <w:t>la ruta: C:\Program Files\</w:t>
+      </w:r>
+      <w:r>
+        <w:rPr>
+          <w:rFonts w:ascii="Times New Roman" w:hAnsi="Times New Roman" w:eastAsia="Times New Roman" w:cs="Times New Roman"/>
+          <w:noProof w:val="0"/>
+          <w:sz w:val="24"/>
+          <w:szCs w:val="24"/>
+          <w:lang w:val="es-ES"/>
+        </w:rPr>
+        <w:t>gnuplot\bin</w:t>
+      </w:r>
+      <w:r>
+        <w:rPr>
+          <w:rFonts w:ascii="Times New Roman" w:hAnsi="Times New Roman" w:eastAsia="Times New Roman" w:cs="Times New Roman"/>
+          <w:noProof w:val="0"/>
+          <w:sz w:val="24"/>
+          <w:szCs w:val="24"/>
+          <w:lang w:val="es-ES"/>
+        </w:rPr>
+        <w:t xml:space="preserve">, y después </w:t>
+      </w:r>
+      <w:r>
+        <w:rPr>
+          <w:rFonts w:ascii="Times New Roman" w:hAnsi="Times New Roman" w:eastAsia="Times New Roman" w:cs="Times New Roman"/>
+          <w:noProof w:val="0"/>
+          <w:sz w:val="24"/>
+          <w:szCs w:val="24"/>
+          <w:lang w:val="es-ES"/>
+        </w:rPr>
+        <w:t>comprobar en consola que ha sido configurado correctamente.</w:t>
+      </w:r>
+    </w:p>
+    <w:p>
+      <w:pPr>
         <w:pStyle w:val="Heading3"/>
         <w:spacing w:before="281" w:beforeAutospacing="off" w:after="281" w:afterAutospacing="off" w:line="480" w:lineRule="auto"/>
         <w:jc w:val="both"/>
@@ -3612,40 +4265,6 @@
         </w:rPr>
         <w:t xml:space="preserve"> permite crear una amplia variedad de gráficos, como gráficos 2D y 3D, superficies, histogramas, mapas de calor, diagramas de caja y funciones paramétricas. También puede generar gráficos geográficos o con datos temporales.</w:t>
       </w:r>
-    </w:p>
-    <w:p>
-      <w:pPr>
-        <w:spacing w:before="240" w:beforeAutospacing="off" w:after="240" w:afterAutospacing="off" w:line="480" w:lineRule="auto"/>
-        <w:ind w:firstLine="720"/>
-        <w:jc w:val="both"/>
-        <w:rPr>
-          <w:rFonts w:ascii="Times New Roman" w:hAnsi="Times New Roman" w:eastAsia="Times New Roman" w:cs="Times New Roman"/>
-          <w:b w:val="1"/>
-          <w:bCs w:val="1"/>
-          <w:noProof w:val="0"/>
-          <w:color w:val="auto"/>
-          <w:sz w:val="24"/>
-          <w:szCs w:val="24"/>
-          <w:lang w:val="es-ES"/>
-        </w:rPr>
-      </w:pPr>
-    </w:p>
-    <w:p>
-      <w:pPr>
-        <w:spacing w:before="240" w:beforeAutospacing="off" w:after="240" w:afterAutospacing="off" w:line="480" w:lineRule="auto"/>
-        <w:ind w:firstLine="720"/>
-        <w:jc w:val="both"/>
-        <w:rPr>
-          <w:rFonts w:ascii="Times New Roman" w:hAnsi="Times New Roman" w:eastAsia="Times New Roman" w:cs="Times New Roman"/>
-          <w:b w:val="1"/>
-          <w:bCs w:val="1"/>
-          <w:noProof w:val="0"/>
-          <w:color w:val="auto"/>
-          <w:sz w:val="24"/>
-          <w:szCs w:val="24"/>
-          <w:lang w:val="es-ES"/>
-        </w:rPr>
-      </w:pPr>
     </w:p>
     <w:p>
       <w:pPr>
@@ -3966,7 +4585,7 @@
         </w:rPr>
         <w:t xml:space="preserve">Abrir el siguiente enlace en una pestaña del navegador </w:t>
       </w:r>
-      <w:hyperlink r:id="R85b8973f0efb497f">
+      <w:hyperlink r:id="Rc70d771f6f7c4a1d">
         <w:r>
           <w:rPr>
             <w:rStyle w:val="Hyperlink"/>
@@ -4094,7 +4713,7 @@
       </w:pPr>
       <w:r>
         <w:drawing>
-          <wp:inline wp14:editId="38F39518" wp14:anchorId="20411C07">
+          <wp:inline wp14:editId="63B58DD5" wp14:anchorId="20411C07">
             <wp:extent cx="3708040" cy="2444126"/>
             <wp:effectExtent l="0" t="0" r="0" b="0"/>
             <wp:docPr id="1733422061" name="drawing"/>
@@ -4349,7 +4968,7 @@
       </w:pPr>
       <w:r>
         <w:drawing>
-          <wp:inline wp14:editId="5529E9E6" wp14:anchorId="4A0EB4A4">
+          <wp:inline wp14:editId="06EAA556" wp14:anchorId="4A0EB4A4">
             <wp:extent cx="2565676" cy="1496644"/>
             <wp:effectExtent l="0" t="0" r="0" b="0"/>
             <wp:docPr id="402659372" name="drawing"/>
@@ -4499,7 +5118,7 @@
       </w:pPr>
       <w:r>
         <w:drawing>
-          <wp:inline wp14:editId="6BE8C868" wp14:anchorId="7C6DD335">
+          <wp:inline wp14:editId="70FD78BE" wp14:anchorId="7C6DD335">
             <wp:extent cx="2658231" cy="2190191"/>
             <wp:effectExtent l="0" t="0" r="0" b="0"/>
             <wp:docPr id="473344475" name="drawing"/>
@@ -4607,7 +5226,7 @@
       </w:pPr>
       <w:r>
         <w:drawing>
-          <wp:inline wp14:editId="24EC82DA" wp14:anchorId="38AA0D24">
+          <wp:inline wp14:editId="1A94415D" wp14:anchorId="38AA0D24">
             <wp:extent cx="2888636" cy="2350685"/>
             <wp:effectExtent l="0" t="0" r="0" b="0"/>
             <wp:docPr id="1442100229" name="drawing"/>
@@ -4880,7 +5499,7 @@
       </w:pPr>
       <w:r>
         <w:drawing>
-          <wp:inline wp14:editId="68768A7B" wp14:anchorId="4411EA7D">
+          <wp:inline wp14:editId="21F388A3" wp14:anchorId="4411EA7D">
             <wp:extent cx="2675429" cy="2212374"/>
             <wp:effectExtent l="0" t="0" r="0" b="0"/>
             <wp:docPr id="383575472" name="drawing"/>
@@ -5072,7 +5691,7 @@
       </w:pPr>
       <w:r>
         <w:drawing>
-          <wp:inline wp14:editId="04646AB7" wp14:anchorId="2E797196">
+          <wp:inline wp14:editId="70080EFF" wp14:anchorId="2E797196">
             <wp:extent cx="2447251" cy="2022246"/>
             <wp:effectExtent l="0" t="0" r="0" b="0"/>
             <wp:docPr id="1087156317" name="drawing"/>
@@ -5290,7 +5909,7 @@
       </w:pPr>
       <w:r>
         <w:drawing>
-          <wp:inline wp14:editId="5178FAF5" wp14:anchorId="0D2F5817">
+          <wp:inline wp14:editId="29E769A6" wp14:anchorId="0D2F5817">
             <wp:extent cx="2762298" cy="2359991"/>
             <wp:effectExtent l="0" t="0" r="0" b="0"/>
             <wp:docPr id="169237456" name="drawing"/>
@@ -5481,7 +6100,7 @@
       </w:pPr>
       <w:r>
         <w:drawing>
-          <wp:inline wp14:editId="4334F708" wp14:anchorId="050E68AF">
+          <wp:inline wp14:editId="5C3B2095" wp14:anchorId="050E68AF">
             <wp:extent cx="3900487" cy="938838"/>
             <wp:effectExtent l="0" t="0" r="0" b="0"/>
             <wp:docPr id="340541343" name="drawing"/>
@@ -5713,7 +6332,7 @@
       </w:pPr>
       <w:r>
         <w:drawing>
-          <wp:inline wp14:editId="2F4A5762" wp14:anchorId="361EE83A">
+          <wp:inline wp14:editId="52BE7AB1" wp14:anchorId="361EE83A">
             <wp:extent cx="3506033" cy="1689439"/>
             <wp:effectExtent l="0" t="0" r="0" b="0"/>
             <wp:docPr id="28075947" name="drawing"/>
@@ -5949,7 +6568,7 @@
       </w:pPr>
       <w:r>
         <w:drawing>
-          <wp:inline wp14:editId="49914164" wp14:anchorId="301E5D64">
+          <wp:inline wp14:editId="658C80D9" wp14:anchorId="301E5D64">
             <wp:extent cx="2807084" cy="2572634"/>
             <wp:effectExtent l="0" t="0" r="0" b="0"/>
             <wp:docPr id="680028752" name="drawing"/>
@@ -6158,7 +6777,7 @@
         </w:rPr>
         <w:t xml:space="preserve">.). </w:t>
       </w:r>
-      <w:hyperlink r:id="R7e3710cd9da14273">
+      <w:hyperlink r:id="Rf35874da614b4fc7">
         <w:r>
           <w:rPr>
             <w:rStyle w:val="Hyperlink"/>
@@ -6228,7 +6847,103 @@
           <w:szCs w:val="24"/>
           <w:lang w:val="es-ES"/>
         </w:rPr>
-        <w:t>Introduction to Operations Research</w:t>
+        <w:t>Introduction</w:t>
+      </w:r>
+      <w:r>
+        <w:rPr>
+          <w:rFonts w:ascii="system-ui" w:hAnsi="system-ui" w:eastAsia="system-ui" w:cs="system-ui"/>
+          <w:b w:val="0"/>
+          <w:bCs w:val="0"/>
+          <w:i w:val="1"/>
+          <w:iCs w:val="1"/>
+          <w:caps w:val="0"/>
+          <w:smallCaps w:val="0"/>
+          <w:noProof w:val="0"/>
+          <w:sz w:val="24"/>
+          <w:szCs w:val="24"/>
+          <w:lang w:val="es-ES"/>
+        </w:rPr>
+        <w:t xml:space="preserve"> </w:t>
+      </w:r>
+      <w:r>
+        <w:rPr>
+          <w:rFonts w:ascii="system-ui" w:hAnsi="system-ui" w:eastAsia="system-ui" w:cs="system-ui"/>
+          <w:b w:val="0"/>
+          <w:bCs w:val="0"/>
+          <w:i w:val="1"/>
+          <w:iCs w:val="1"/>
+          <w:caps w:val="0"/>
+          <w:smallCaps w:val="0"/>
+          <w:noProof w:val="0"/>
+          <w:sz w:val="24"/>
+          <w:szCs w:val="24"/>
+          <w:lang w:val="es-ES"/>
+        </w:rPr>
+        <w:t>to</w:t>
+      </w:r>
+      <w:r>
+        <w:rPr>
+          <w:rFonts w:ascii="system-ui" w:hAnsi="system-ui" w:eastAsia="system-ui" w:cs="system-ui"/>
+          <w:b w:val="0"/>
+          <w:bCs w:val="0"/>
+          <w:i w:val="1"/>
+          <w:iCs w:val="1"/>
+          <w:caps w:val="0"/>
+          <w:smallCaps w:val="0"/>
+          <w:noProof w:val="0"/>
+          <w:sz w:val="24"/>
+          <w:szCs w:val="24"/>
+          <w:lang w:val="es-ES"/>
+        </w:rPr>
+        <w:t xml:space="preserve"> </w:t>
+      </w:r>
+      <w:r>
+        <w:rPr>
+          <w:rFonts w:ascii="system-ui" w:hAnsi="system-ui" w:eastAsia="system-ui" w:cs="system-ui"/>
+          <w:b w:val="0"/>
+          <w:bCs w:val="0"/>
+          <w:i w:val="1"/>
+          <w:iCs w:val="1"/>
+          <w:caps w:val="0"/>
+          <w:smallCaps w:val="0"/>
+          <w:noProof w:val="0"/>
+          <w:sz w:val="24"/>
+          <w:szCs w:val="24"/>
+          <w:lang w:val="es-ES"/>
+        </w:rPr>
+        <w:t>Operations</w:t>
+      </w:r>
+      <w:r>
+        <w:rPr>
+          <w:rFonts w:ascii="system-ui" w:hAnsi="system-ui" w:eastAsia="system-ui" w:cs="system-ui"/>
+          <w:b w:val="0"/>
+          <w:bCs w:val="0"/>
+          <w:i w:val="1"/>
+          <w:iCs w:val="1"/>
+          <w:caps w:val="0"/>
+          <w:smallCaps w:val="0"/>
+          <w:noProof w:val="0"/>
+          <w:sz w:val="24"/>
+          <w:szCs w:val="24"/>
+          <w:lang w:val="es-ES"/>
+        </w:rPr>
+        <w:t xml:space="preserve"> </w:t>
+      </w:r>
+      <w:r>
+        <w:rPr>
+          <w:rFonts w:ascii="system-ui" w:hAnsi="system-ui" w:eastAsia="system-ui" w:cs="system-ui"/>
+          <w:b w:val="0"/>
+          <w:bCs w:val="0"/>
+          <w:i w:val="1"/>
+          <w:iCs w:val="1"/>
+          <w:caps w:val="0"/>
+          <w:smallCaps w:val="0"/>
+          <w:noProof w:val="0"/>
+          <w:sz w:val="24"/>
+          <w:szCs w:val="24"/>
+          <w:lang w:val="es-ES"/>
+        </w:rPr>
+        <w:t>Research</w:t>
       </w:r>
       <w:r>
         <w:rPr>
@@ -6244,12 +6959,44 @@
           <w:szCs w:val="24"/>
           <w:lang w:val="es-ES"/>
         </w:rPr>
-        <w:t xml:space="preserve"> (11th ed.). McGraw-Hill Education.</w:t>
+        <w:t xml:space="preserve"> (11th ed.). McGraw-Hill </w:t>
+      </w:r>
+      <w:r>
+        <w:rPr>
+          <w:rFonts w:ascii="system-ui" w:hAnsi="system-ui" w:eastAsia="system-ui" w:cs="system-ui"/>
+          <w:b w:val="0"/>
+          <w:bCs w:val="0"/>
+          <w:i w:val="0"/>
+          <w:iCs w:val="0"/>
+          <w:caps w:val="0"/>
+          <w:smallCaps w:val="0"/>
+          <w:noProof w:val="0"/>
+          <w:sz w:val="24"/>
+          <w:szCs w:val="24"/>
+          <w:lang w:val="es-ES"/>
+        </w:rPr>
+        <w:t>Education</w:t>
+      </w:r>
+      <w:r>
+        <w:rPr>
+          <w:rFonts w:ascii="system-ui" w:hAnsi="system-ui" w:eastAsia="system-ui" w:cs="system-ui"/>
+          <w:b w:val="0"/>
+          <w:bCs w:val="0"/>
+          <w:i w:val="0"/>
+          <w:iCs w:val="0"/>
+          <w:caps w:val="0"/>
+          <w:smallCaps w:val="0"/>
+          <w:noProof w:val="0"/>
+          <w:sz w:val="24"/>
+          <w:szCs w:val="24"/>
+          <w:lang w:val="es-ES"/>
+        </w:rPr>
+        <w:t>.</w:t>
       </w:r>
       <w:r>
         <w:br/>
       </w:r>
-      <w:hyperlink r:id="R7c5d953449084154">
+      <w:hyperlink r:id="R5bf06f70cba54aec">
         <w:r>
           <w:rPr>
             <w:rStyle w:val="Hyperlink"/>
@@ -6282,10 +7029,288 @@
         <w:spacing w:before="240" w:beforeAutospacing="off" w:after="0" w:afterAutospacing="off"/>
         <w:ind w:right="0"/>
         <w:rPr>
-          <w:sz w:val="22"/>
-          <w:szCs w:val="22"/>
-        </w:rPr>
-      </w:pPr>
+          <w:noProof w:val="0"/>
+          <w:lang w:val="es-ES"/>
+        </w:rPr>
+      </w:pPr>
+      <w:r>
+        <w:rPr>
+          <w:rFonts w:ascii="Times New Roman" w:hAnsi="Times New Roman" w:eastAsia="Times New Roman" w:cs="Times New Roman"/>
+          <w:b w:val="0"/>
+          <w:bCs w:val="0"/>
+          <w:i w:val="1"/>
+          <w:iCs w:val="1"/>
+          <w:caps w:val="0"/>
+          <w:smallCaps w:val="0"/>
+          <w:noProof w:val="0"/>
+          <w:color w:val="000000" w:themeColor="text1" w:themeTint="FF" w:themeShade="FF"/>
+          <w:sz w:val="24"/>
+          <w:szCs w:val="24"/>
+          <w:lang w:val="es-ES"/>
+        </w:rPr>
+        <w:t>Ayuda:Gnuplot</w:t>
+      </w:r>
+      <w:r>
+        <w:rPr>
+          <w:rFonts w:ascii="Times New Roman" w:hAnsi="Times New Roman" w:eastAsia="Times New Roman" w:cs="Times New Roman"/>
+          <w:b w:val="0"/>
+          <w:bCs w:val="0"/>
+          <w:i w:val="1"/>
+          <w:iCs w:val="1"/>
+          <w:caps w:val="0"/>
+          <w:smallCaps w:val="0"/>
+          <w:noProof w:val="0"/>
+          <w:color w:val="000000" w:themeColor="text1" w:themeTint="FF" w:themeShade="FF"/>
+          <w:sz w:val="24"/>
+          <w:szCs w:val="24"/>
+          <w:lang w:val="es-ES"/>
+        </w:rPr>
+        <w:t xml:space="preserve"> - Wikipedia, la enciclopedia libre</w:t>
+      </w:r>
+      <w:r>
+        <w:rPr>
+          <w:rFonts w:ascii="Times New Roman" w:hAnsi="Times New Roman" w:eastAsia="Times New Roman" w:cs="Times New Roman"/>
+          <w:b w:val="0"/>
+          <w:bCs w:val="0"/>
+          <w:i w:val="0"/>
+          <w:iCs w:val="0"/>
+          <w:caps w:val="0"/>
+          <w:smallCaps w:val="0"/>
+          <w:noProof w:val="0"/>
+          <w:color w:val="000000" w:themeColor="text1" w:themeTint="FF" w:themeShade="FF"/>
+          <w:sz w:val="24"/>
+          <w:szCs w:val="24"/>
+          <w:lang w:val="es-ES"/>
+        </w:rPr>
+        <w:t xml:space="preserve">. (s.f.). Wikipedia, la enciclopedia libre. </w:t>
+      </w:r>
+      <w:hyperlink w:anchor=":~:text=Gnuplot%20es%20un%20software%20de,se%20representa%20por%20la%20y.)" r:id="R02dd53f95a884f6b">
+        <w:r>
+          <w:rPr>
+            <w:rStyle w:val="Hyperlink"/>
+            <w:rFonts w:ascii="Times New Roman" w:hAnsi="Times New Roman" w:eastAsia="Times New Roman" w:cs="Times New Roman"/>
+            <w:b w:val="0"/>
+            <w:bCs w:val="0"/>
+            <w:i w:val="0"/>
+            <w:iCs w:val="0"/>
+            <w:caps w:val="0"/>
+            <w:smallCaps w:val="0"/>
+            <w:noProof w:val="0"/>
+            <w:color w:val="000000" w:themeColor="text1" w:themeTint="FF" w:themeShade="FF"/>
+            <w:sz w:val="24"/>
+            <w:szCs w:val="24"/>
+            <w:lang w:val="es-ES"/>
+          </w:rPr>
+          <w:t>https://es.wikipedia.org/wiki/Ayuda:Gnuplot#:~:text=Gnuplot%20es%20un%20software%20de,se%20representa%20por%20la%20y.)</w:t>
+        </w:r>
+      </w:hyperlink>
+    </w:p>
+    <w:p>
+      <w:pPr>
+        <w:pStyle w:val="Prrafodelista"/>
+        <w:numPr>
+          <w:ilvl w:val="0"/>
+          <w:numId w:val="5"/>
+        </w:numPr>
+        <w:spacing w:before="240" w:beforeAutospacing="off" w:after="0" w:afterAutospacing="off"/>
+        <w:ind w:right="0"/>
+        <w:rPr>
+          <w:noProof w:val="0"/>
+          <w:lang w:val="es-ES"/>
+        </w:rPr>
+      </w:pPr>
+      <w:r>
+        <w:rPr>
+          <w:rFonts w:ascii="Times New Roman" w:hAnsi="Times New Roman" w:eastAsia="Times New Roman" w:cs="Times New Roman"/>
+          <w:b w:val="0"/>
+          <w:bCs w:val="0"/>
+          <w:i w:val="0"/>
+          <w:iCs w:val="0"/>
+          <w:caps w:val="0"/>
+          <w:smallCaps w:val="0"/>
+          <w:noProof w:val="0"/>
+          <w:color w:val="000000" w:themeColor="text1" w:themeTint="FF" w:themeShade="FF"/>
+          <w:sz w:val="24"/>
+          <w:szCs w:val="24"/>
+          <w:lang w:val="es-ES"/>
+        </w:rPr>
+        <w:t xml:space="preserve">(s.f.). Bienvenido a FAMAF - Facultad de Astronomía, Matemática, Física y Computación. </w:t>
+      </w:r>
+      <w:hyperlink r:id="R8770ea6957c74ee2">
+        <w:r>
+          <w:rPr>
+            <w:rStyle w:val="Hyperlink"/>
+            <w:rFonts w:ascii="Times New Roman" w:hAnsi="Times New Roman" w:eastAsia="Times New Roman" w:cs="Times New Roman"/>
+            <w:b w:val="0"/>
+            <w:bCs w:val="0"/>
+            <w:i w:val="0"/>
+            <w:iCs w:val="0"/>
+            <w:caps w:val="0"/>
+            <w:smallCaps w:val="0"/>
+            <w:noProof w:val="0"/>
+            <w:color w:val="000000" w:themeColor="text1" w:themeTint="FF" w:themeShade="FF"/>
+            <w:sz w:val="24"/>
+            <w:szCs w:val="24"/>
+            <w:lang w:val="es-ES"/>
+          </w:rPr>
+          <w:t>https://www.famaf.unc.edu.ar/~serra/man_gnuplot.pdf</w:t>
+        </w:r>
+      </w:hyperlink>
+    </w:p>
+    <w:p>
+      <w:pPr>
+        <w:pStyle w:val="Prrafodelista"/>
+        <w:numPr>
+          <w:ilvl w:val="0"/>
+          <w:numId w:val="5"/>
+        </w:numPr>
+        <w:spacing w:before="240" w:beforeAutospacing="off" w:after="0" w:afterAutospacing="off"/>
+        <w:ind w:right="0"/>
+        <w:rPr>
+          <w:noProof w:val="0"/>
+          <w:lang w:val="es-ES"/>
+        </w:rPr>
+      </w:pPr>
+      <w:r>
+        <w:rPr>
+          <w:rFonts w:ascii="Times New Roman" w:hAnsi="Times New Roman" w:eastAsia="Times New Roman" w:cs="Times New Roman"/>
+          <w:b w:val="0"/>
+          <w:bCs w:val="0"/>
+          <w:i w:val="0"/>
+          <w:iCs w:val="0"/>
+          <w:caps w:val="0"/>
+          <w:smallCaps w:val="0"/>
+          <w:noProof w:val="0"/>
+          <w:color w:val="000000" w:themeColor="text1" w:themeTint="FF" w:themeShade="FF"/>
+          <w:sz w:val="24"/>
+          <w:szCs w:val="24"/>
+          <w:lang w:val="es-ES"/>
+        </w:rPr>
+        <w:t xml:space="preserve">(s.f.). Servidor de software libre de la Universidad de Zaragoza. </w:t>
+      </w:r>
+      <w:hyperlink r:id="R6c75a5c1f02b48ee">
+        <w:r>
+          <w:rPr>
+            <w:rStyle w:val="Hyperlink"/>
+            <w:rFonts w:ascii="Times New Roman" w:hAnsi="Times New Roman" w:eastAsia="Times New Roman" w:cs="Times New Roman"/>
+            <w:b w:val="0"/>
+            <w:bCs w:val="0"/>
+            <w:i w:val="0"/>
+            <w:iCs w:val="0"/>
+            <w:caps w:val="0"/>
+            <w:smallCaps w:val="0"/>
+            <w:noProof w:val="0"/>
+            <w:color w:val="000000" w:themeColor="text1" w:themeTint="FF" w:themeShade="FF"/>
+            <w:sz w:val="24"/>
+            <w:szCs w:val="24"/>
+            <w:lang w:val="es-ES"/>
+          </w:rPr>
+          <w:t>https://softlibre.unizar.es/manuales/aplicaciones/gnuplot/manual-gnuplot.pdf</w:t>
+        </w:r>
+      </w:hyperlink>
+    </w:p>
+    <w:p>
+      <w:pPr>
+        <w:pStyle w:val="Prrafodelista"/>
+        <w:numPr>
+          <w:ilvl w:val="0"/>
+          <w:numId w:val="5"/>
+        </w:numPr>
+        <w:spacing w:before="240" w:beforeAutospacing="off" w:after="0" w:afterAutospacing="off"/>
+        <w:ind w:right="0"/>
+        <w:rPr>
+          <w:noProof w:val="0"/>
+          <w:lang w:val="de-DE"/>
+        </w:rPr>
+      </w:pPr>
+      <w:r>
+        <w:rPr>
+          <w:rFonts w:ascii="Times New Roman" w:hAnsi="Times New Roman" w:eastAsia="Times New Roman" w:cs="Times New Roman"/>
+          <w:b w:val="0"/>
+          <w:bCs w:val="0"/>
+          <w:i w:val="1"/>
+          <w:iCs w:val="1"/>
+          <w:caps w:val="0"/>
+          <w:smallCaps w:val="0"/>
+          <w:noProof w:val="0"/>
+          <w:color w:val="000000" w:themeColor="text1" w:themeTint="FF" w:themeShade="FF"/>
+          <w:sz w:val="24"/>
+          <w:szCs w:val="24"/>
+          <w:lang w:val="de-DE"/>
+        </w:rPr>
+        <w:t>Gnuplot</w:t>
+      </w:r>
+      <w:r>
+        <w:rPr>
+          <w:rFonts w:ascii="Times New Roman" w:hAnsi="Times New Roman" w:eastAsia="Times New Roman" w:cs="Times New Roman"/>
+          <w:b w:val="0"/>
+          <w:bCs w:val="0"/>
+          <w:i w:val="0"/>
+          <w:iCs w:val="0"/>
+          <w:caps w:val="0"/>
+          <w:smallCaps w:val="0"/>
+          <w:noProof w:val="0"/>
+          <w:color w:val="000000" w:themeColor="text1" w:themeTint="FF" w:themeShade="FF"/>
+          <w:sz w:val="24"/>
+          <w:szCs w:val="24"/>
+          <w:lang w:val="de-DE"/>
+        </w:rPr>
+        <w:t>. (</w:t>
+      </w:r>
+      <w:r>
+        <w:rPr>
+          <w:rFonts w:ascii="Times New Roman" w:hAnsi="Times New Roman" w:eastAsia="Times New Roman" w:cs="Times New Roman"/>
+          <w:b w:val="0"/>
+          <w:bCs w:val="0"/>
+          <w:i w:val="0"/>
+          <w:iCs w:val="0"/>
+          <w:caps w:val="0"/>
+          <w:smallCaps w:val="0"/>
+          <w:noProof w:val="0"/>
+          <w:color w:val="000000" w:themeColor="text1" w:themeTint="FF" w:themeShade="FF"/>
+          <w:sz w:val="24"/>
+          <w:szCs w:val="24"/>
+          <w:lang w:val="de-DE"/>
+        </w:rPr>
+        <w:t>s.f</w:t>
+      </w:r>
+      <w:r>
+        <w:rPr>
+          <w:rFonts w:ascii="Times New Roman" w:hAnsi="Times New Roman" w:eastAsia="Times New Roman" w:cs="Times New Roman"/>
+          <w:b w:val="0"/>
+          <w:bCs w:val="0"/>
+          <w:i w:val="0"/>
+          <w:iCs w:val="0"/>
+          <w:caps w:val="0"/>
+          <w:smallCaps w:val="0"/>
+          <w:noProof w:val="0"/>
+          <w:color w:val="000000" w:themeColor="text1" w:themeTint="FF" w:themeShade="FF"/>
+          <w:sz w:val="24"/>
+          <w:szCs w:val="24"/>
+          <w:lang w:val="de-DE"/>
+        </w:rPr>
+        <w:t xml:space="preserve">.). Leibniz-Rechenzentrum (LRZ). </w:t>
+      </w:r>
+      <w:hyperlink r:id="R7db668090be240b0">
+        <w:r>
+          <w:rPr>
+            <w:rStyle w:val="Hyperlink"/>
+            <w:rFonts w:ascii="Times New Roman" w:hAnsi="Times New Roman" w:eastAsia="Times New Roman" w:cs="Times New Roman"/>
+            <w:b w:val="0"/>
+            <w:bCs w:val="0"/>
+            <w:i w:val="0"/>
+            <w:iCs w:val="0"/>
+            <w:caps w:val="0"/>
+            <w:smallCaps w:val="0"/>
+            <w:noProof w:val="0"/>
+            <w:color w:val="000000" w:themeColor="text1" w:themeTint="FF" w:themeShade="FF"/>
+            <w:sz w:val="24"/>
+            <w:szCs w:val="24"/>
+            <w:lang w:val="de-DE"/>
+          </w:rPr>
+          <w:t>http://doku.lrz.de/gnuplot-10746446.html</w:t>
+        </w:r>
+      </w:hyperlink>
     </w:p>
     <w:p>
       <w:pPr>
@@ -6305,27 +7330,13 @@
     </w:p>
     <w:p>
       <w:pPr>
-        <w:pStyle w:val="Prrafodelista"/>
+        <w:pStyle w:val="Normal"/>
         <w:spacing w:before="240" w:beforeAutospacing="off" w:after="240" w:afterAutospacing="off"/>
         <w:ind w:left="720"/>
         <w:jc w:val="center"/>
         <w:rPr>
           <w:sz w:val="22"/>
           <w:szCs w:val="22"/>
-        </w:rPr>
-      </w:pPr>
-    </w:p>
-    <w:p>
-      <w:pPr>
-        <w:pStyle w:val="Normal"/>
-        <w:spacing w:line="480" w:lineRule="auto"/>
-        <w:jc w:val="center"/>
-        <w:rPr>
-          <w:rFonts w:ascii="Times New Roman" w:hAnsi="Times New Roman" w:cs="Times New Roman"/>
-          <w:b w:val="1"/>
-          <w:bCs w:val="1"/>
-          <w:sz w:val="24"/>
-          <w:szCs w:val="24"/>
         </w:rPr>
       </w:pPr>
     </w:p>
@@ -6334,8 +7345,8 @@
       <w:pgMar w:top="1440" w:right="1440" w:bottom="1440" w:left="1440" w:header="708" w:footer="708" w:gutter="0"/>
       <w:cols w:space="708"/>
       <w:docGrid w:linePitch="360"/>
-      <w:headerReference w:type="default" r:id="R750cb85e156144e9"/>
-      <w:footerReference w:type="default" r:id="R7f8d5f5f2e474a60"/>
+      <w:headerReference w:type="default" r:id="R53f1baf6998041e8"/>
+      <w:footerReference w:type="default" r:id="Rfc270134716a48cf"/>
     </w:sectPr>
   </w:body>
 </w:document>
@@ -7608,7 +8619,7 @@
     <w:next w:val="Normal"/>
     <w:unhideWhenUsed/>
     <w:qFormat/>
-    <w:rsid w:val="06E183D8"/>
+    <w:rsid w:val="7D00D0A5"/>
     <w:rPr>
       <w:rFonts w:eastAsia="" w:cs="" w:eastAsiaTheme="majorEastAsia" w:cstheme="majorBidi"/>
       <w:color w:val="0F4761" w:themeColor="accent1" w:themeTint="FF" w:themeShade="BF"/>
@@ -7627,7 +8638,7 @@
     <w:name w:val="Hyperlink"/>
     <w:basedOn w:val="Fuentedeprrafopredeter"/>
     <w:unhideWhenUsed/>
-    <w:rsid w:val="06E183D8"/>
+    <w:rsid w:val="7D00D0A5"/>
     <w:rPr>
       <w:color w:val="467886"/>
       <w:u w:val="single"/>
@@ -7638,7 +8649,7 @@
     <w:name w:val="header"/>
     <w:basedOn w:val="Normal"/>
     <w:unhideWhenUsed/>
-    <w:rsid w:val="06E183D8"/>
+    <w:rsid w:val="7D00D0A5"/>
     <w:pPr>
       <w:tabs>
         <w:tab w:val="center" w:leader="none" w:pos="4680"/>
@@ -7652,7 +8663,7 @@
     <w:name w:val="footer"/>
     <w:basedOn w:val="Normal"/>
     <w:unhideWhenUsed/>
-    <w:rsid w:val="06E183D8"/>
+    <w:rsid w:val="7D00D0A5"/>
     <w:pPr>
       <w:tabs>
         <w:tab w:val="center" w:leader="none" w:pos="4680"/>

</xml_diff>